<commit_message>
Corregi los ECUS03 y ECUS04, tambien el DN
</commit_message>
<xml_diff>
--- a/Desarrollo/SWGF/Analisis y Diseño/Especificaciones de CUS/SWGF_ECUS_04.docx
+++ b/Desarrollo/SWGF/Analisis y Diseño/Especificaciones de CUS/SWGF_ECUS_04.docx
@@ -110,7 +110,7 @@
         <w:pStyle w:val="Heading1"/>
         <w:numPr>
           <w:ilvl w:val="0"/>
-          <w:numId w:val="2"/>
+          <w:numId w:val="3"/>
         </w:numPr>
         <w:ind w:left="720" w:hanging="720"/>
         <w:contextualSpacing w:val="0"/>
@@ -192,7 +192,7 @@
         <w:pStyle w:val="Heading1"/>
         <w:numPr>
           <w:ilvl w:val="0"/>
-          <w:numId w:val="1"/>
+          <w:numId w:val="2"/>
         </w:numPr>
         <w:ind w:left="720" w:hanging="720"/>
         <w:contextualSpacing w:val="0"/>
@@ -229,42 +229,237 @@
     <w:p>
       <w:pPr>
         <w:pStyle w:val="Heading1"/>
+        <w:numPr>
+          <w:ilvl w:val="0"/>
+          <w:numId w:val="2"/>
+        </w:numPr>
+        <w:ind w:left="720" w:hanging="720"/>
+        <w:contextualSpacing w:val="0"/>
+        <w:rPr/>
+      </w:pPr>
+      <w:r>
+        <w:rPr>
+          <w:rtl w:val="0"/>
+        </w:rPr>
+        <w:t xml:space="preserve">Pre-condiciones</w:t>
+      </w:r>
+    </w:p>
+    <w:p>
+      <w:pPr>
+        <w:pStyle w:val="Heading1"/>
+        <w:numPr>
+          <w:ilvl w:val="1"/>
+          <w:numId w:val="2"/>
+        </w:numPr>
+        <w:ind w:left="792" w:hanging="432"/>
+        <w:contextualSpacing w:val="0"/>
+        <w:rPr>
+          <w:sz w:val="22"/>
+          <w:szCs w:val="22"/>
+        </w:rPr>
+      </w:pPr>
+      <w:r>
+        <w:rPr>
+          <w:sz w:val="22"/>
+          <w:szCs w:val="22"/>
+          <w:rtl w:val="0"/>
+        </w:rPr>
+        <w:t xml:space="preserve">Sesión Iniciada</w:t>
+      </w:r>
+    </w:p>
+    <w:p>
+      <w:pPr>
+        <w:keepNext w:val="0"/>
+        <w:keepLines w:val="0"/>
+        <w:widowControl w:val="1"/>
         <w:numPr>
           <w:ilvl w:val="0"/>
           <w:numId w:val="1"/>
         </w:numPr>
-        <w:ind w:left="720" w:hanging="720"/>
-        <w:contextualSpacing w:val="0"/>
-        <w:rPr/>
-      </w:pPr>
-      <w:r>
-        <w:rPr>
-          <w:rtl w:val="0"/>
-        </w:rPr>
-        <w:t xml:space="preserve">Pre-condiciones</w:t>
+        <w:pBdr>
+          <w:top w:space="0" w:sz="0" w:val="nil"/>
+          <w:left w:space="0" w:sz="0" w:val="nil"/>
+          <w:bottom w:space="0" w:sz="0" w:val="nil"/>
+          <w:right w:space="0" w:sz="0" w:val="nil"/>
+          <w:between w:space="0" w:sz="0" w:val="nil"/>
+        </w:pBdr>
+        <w:shd w:fill="auto" w:val="clear"/>
+        <w:spacing w:after="0" w:before="0" w:line="240" w:lineRule="auto"/>
+        <w:ind w:left="1134" w:right="0" w:hanging="360"/>
+        <w:contextualSpacing w:val="0"/>
+        <w:jc w:val="both"/>
+        <w:rPr>
+          <w:b w:val="0"/>
+          <w:i w:val="0"/>
+          <w:smallCaps w:val="0"/>
+          <w:strike w:val="0"/>
+          <w:color w:val="000000"/>
+          <w:sz w:val="22"/>
+          <w:szCs w:val="22"/>
+          <w:u w:val="none"/>
+          <w:shd w:fill="auto" w:val="clear"/>
+          <w:vertAlign w:val="baseline"/>
+        </w:rPr>
+      </w:pPr>
+      <w:r>
+        <w:rPr>
+          <w:rFonts w:ascii="Arial" w:cs="Arial" w:eastAsia="Arial" w:hAnsi="Arial"/>
+          <w:b w:val="0"/>
+          <w:i w:val="0"/>
+          <w:smallCaps w:val="0"/>
+          <w:strike w:val="0"/>
+          <w:color w:val="000000"/>
+          <w:sz w:val="22"/>
+          <w:szCs w:val="22"/>
+          <w:u w:val="none"/>
+          <w:shd w:fill="auto" w:val="clear"/>
+          <w:vertAlign w:val="baseline"/>
+          <w:rtl w:val="0"/>
+        </w:rPr>
+        <w:t xml:space="preserve">El </w:t>
+      </w:r>
+      <w:r>
+        <w:rPr>
+          <w:rFonts w:ascii="Arial" w:cs="Arial" w:eastAsia="Arial" w:hAnsi="Arial"/>
+          <w:sz w:val="22"/>
+          <w:szCs w:val="22"/>
+          <w:rtl w:val="0"/>
+        </w:rPr>
+        <w:t xml:space="preserve">U</w:t>
+      </w:r>
+      <w:r>
+        <w:rPr>
+          <w:rFonts w:ascii="Arial" w:cs="Arial" w:eastAsia="Arial" w:hAnsi="Arial"/>
+          <w:b w:val="0"/>
+          <w:i w:val="0"/>
+          <w:smallCaps w:val="0"/>
+          <w:strike w:val="0"/>
+          <w:color w:val="000000"/>
+          <w:sz w:val="22"/>
+          <w:szCs w:val="22"/>
+          <w:u w:val="none"/>
+          <w:shd w:fill="auto" w:val="clear"/>
+          <w:vertAlign w:val="baseline"/>
+          <w:rtl w:val="0"/>
+        </w:rPr>
+        <w:t xml:space="preserve">suario debe haber iniciado sesión en el Sistema con el perfil de “Trabajador”.</w:t>
+      </w:r>
+      <w:r>
+        <w:rPr>
+          <w:rtl w:val="0"/>
+        </w:rPr>
+      </w:r>
+    </w:p>
+    <w:p>
+      <w:pPr>
+        <w:keepNext w:val="0"/>
+        <w:keepLines w:val="0"/>
+        <w:widowControl w:val="1"/>
+        <w:numPr>
+          <w:ilvl w:val="0"/>
+          <w:numId w:val="1"/>
+        </w:numPr>
+        <w:pBdr>
+          <w:top w:space="0" w:sz="0" w:val="nil"/>
+          <w:left w:space="0" w:sz="0" w:val="nil"/>
+          <w:bottom w:space="0" w:sz="0" w:val="nil"/>
+          <w:right w:space="0" w:sz="0" w:val="nil"/>
+          <w:between w:space="0" w:sz="0" w:val="nil"/>
+        </w:pBdr>
+        <w:shd w:fill="auto" w:val="clear"/>
+        <w:spacing w:after="0" w:before="0" w:line="240" w:lineRule="auto"/>
+        <w:ind w:left="1134" w:right="0" w:hanging="360"/>
+        <w:contextualSpacing w:val="0"/>
+        <w:jc w:val="both"/>
+        <w:rPr>
+          <w:b w:val="0"/>
+          <w:i w:val="0"/>
+          <w:smallCaps w:val="0"/>
+          <w:strike w:val="0"/>
+          <w:color w:val="000000"/>
+          <w:sz w:val="22"/>
+          <w:szCs w:val="22"/>
+          <w:u w:val="none"/>
+          <w:shd w:fill="auto" w:val="clear"/>
+          <w:vertAlign w:val="baseline"/>
+        </w:rPr>
+      </w:pPr>
+      <w:r>
+        <w:rPr>
+          <w:rFonts w:ascii="Arial" w:cs="Arial" w:eastAsia="Arial" w:hAnsi="Arial"/>
+          <w:b w:val="0"/>
+          <w:i w:val="0"/>
+          <w:smallCaps w:val="0"/>
+          <w:strike w:val="0"/>
+          <w:color w:val="000000"/>
+          <w:sz w:val="22"/>
+          <w:szCs w:val="22"/>
+          <w:u w:val="none"/>
+          <w:shd w:fill="auto" w:val="clear"/>
+          <w:vertAlign w:val="baseline"/>
+          <w:rtl w:val="0"/>
+        </w:rPr>
+        <w:t xml:space="preserve">El Cliente debe estar registrado en el Sistema.</w:t>
+      </w:r>
+      <w:r>
+        <w:rPr>
+          <w:rtl w:val="0"/>
+        </w:rPr>
       </w:r>
     </w:p>
     <w:p>
       <w:pPr>
         <w:pStyle w:val="Heading1"/>
         <w:numPr>
-          <w:ilvl w:val="1"/>
-          <w:numId w:val="1"/>
+          <w:ilvl w:val="0"/>
+          <w:numId w:val="2"/>
         </w:numPr>
-        <w:ind w:left="792" w:hanging="432"/>
-        <w:contextualSpacing w:val="0"/>
-        <w:rPr>
-          <w:sz w:val="22"/>
-          <w:szCs w:val="22"/>
-        </w:rPr>
-      </w:pPr>
-      <w:r>
-        <w:rPr>
-          <w:sz w:val="22"/>
-          <w:szCs w:val="22"/>
-          <w:rtl w:val="0"/>
-        </w:rPr>
-        <w:t xml:space="preserve">Sesión Iniciada</w:t>
+        <w:ind w:left="720" w:hanging="720"/>
+        <w:contextualSpacing w:val="0"/>
+        <w:rPr/>
+      </w:pPr>
+      <w:r>
+        <w:rPr>
+          <w:rtl w:val="0"/>
+        </w:rPr>
+        <w:t xml:space="preserve">Flujo Básico de Eventos</w:t>
+      </w:r>
+    </w:p>
+    <w:p>
+      <w:pPr>
+        <w:keepNext w:val="0"/>
+        <w:keepLines w:val="0"/>
+        <w:widowControl w:val="1"/>
+        <w:pBdr>
+          <w:top w:space="0" w:sz="0" w:val="nil"/>
+          <w:left w:space="0" w:sz="0" w:val="nil"/>
+          <w:bottom w:space="0" w:sz="0" w:val="nil"/>
+          <w:right w:space="0" w:sz="0" w:val="nil"/>
+          <w:between w:space="0" w:sz="0" w:val="nil"/>
+        </w:pBdr>
+        <w:shd w:fill="auto" w:val="clear"/>
+        <w:spacing w:after="0" w:before="0" w:line="240" w:lineRule="auto"/>
+        <w:ind w:left="576" w:right="0" w:firstLine="0"/>
+        <w:contextualSpacing w:val="0"/>
+        <w:jc w:val="left"/>
+        <w:rPr>
+          <w:rFonts w:ascii="Arial" w:cs="Arial" w:eastAsia="Arial" w:hAnsi="Arial"/>
+          <w:b w:val="0"/>
+          <w:i w:val="0"/>
+          <w:smallCaps w:val="0"/>
+          <w:strike w:val="0"/>
+          <w:color w:val="000000"/>
+          <w:sz w:val="24"/>
+          <w:szCs w:val="24"/>
+          <w:u w:val="none"/>
+          <w:shd w:fill="auto" w:val="clear"/>
+          <w:vertAlign w:val="baseline"/>
+        </w:rPr>
+      </w:pPr>
+      <w:r>
+        <w:rPr>
+          <w:rtl w:val="0"/>
+        </w:rPr>
       </w:r>
     </w:p>
     <w:p>
@@ -287,62 +482,63 @@
         <w:spacing w:after="0" w:before="0" w:line="240" w:lineRule="auto"/>
         <w:ind w:left="1134" w:right="0" w:hanging="360"/>
         <w:contextualSpacing w:val="0"/>
-        <w:jc w:val="both"/>
-        <w:rPr>
-          <w:b w:val="0"/>
-          <w:i w:val="0"/>
-          <w:smallCaps w:val="0"/>
-          <w:strike w:val="0"/>
-          <w:color w:val="000000"/>
-          <w:sz w:val="22"/>
-          <w:szCs w:val="22"/>
-          <w:u w:val="none"/>
-          <w:shd w:fill="auto" w:val="clear"/>
-          <w:vertAlign w:val="baseline"/>
-        </w:rPr>
-      </w:pPr>
-      <w:r>
-        <w:rPr>
-          <w:rFonts w:ascii="Arial" w:cs="Arial" w:eastAsia="Arial" w:hAnsi="Arial"/>
-          <w:b w:val="0"/>
-          <w:i w:val="0"/>
-          <w:smallCaps w:val="0"/>
-          <w:strike w:val="0"/>
-          <w:color w:val="000000"/>
-          <w:sz w:val="22"/>
-          <w:szCs w:val="22"/>
-          <w:u w:val="none"/>
-          <w:shd w:fill="auto" w:val="clear"/>
-          <w:vertAlign w:val="baseline"/>
-          <w:rtl w:val="0"/>
-        </w:rPr>
-        <w:t xml:space="preserve">El </w:t>
-      </w:r>
-      <w:r>
-        <w:rPr>
-          <w:rFonts w:ascii="Arial" w:cs="Arial" w:eastAsia="Arial" w:hAnsi="Arial"/>
-          <w:sz w:val="22"/>
-          <w:szCs w:val="22"/>
-          <w:rtl w:val="0"/>
-        </w:rPr>
-        <w:t xml:space="preserve">U</w:t>
-      </w:r>
-      <w:r>
-        <w:rPr>
-          <w:rFonts w:ascii="Arial" w:cs="Arial" w:eastAsia="Arial" w:hAnsi="Arial"/>
-          <w:b w:val="0"/>
-          <w:i w:val="0"/>
-          <w:smallCaps w:val="0"/>
-          <w:strike w:val="0"/>
-          <w:color w:val="000000"/>
-          <w:sz w:val="22"/>
-          <w:szCs w:val="22"/>
-          <w:u w:val="none"/>
-          <w:shd w:fill="auto" w:val="clear"/>
-          <w:vertAlign w:val="baseline"/>
-          <w:rtl w:val="0"/>
-        </w:rPr>
-        <w:t xml:space="preserve">suario debe haber iniciado sesión en el Sistema con el perfil de “Trabajador”.</w:t>
+        <w:jc w:val="left"/>
+        <w:rPr>
+          <w:rFonts w:ascii="Arial" w:cs="Arial" w:eastAsia="Arial" w:hAnsi="Arial"/>
+          <w:b w:val="0"/>
+          <w:i w:val="0"/>
+          <w:smallCaps w:val="0"/>
+          <w:strike w:val="0"/>
+          <w:color w:val="000000"/>
+          <w:sz w:val="22"/>
+          <w:szCs w:val="22"/>
+          <w:u w:val="none"/>
+          <w:shd w:fill="auto" w:val="clear"/>
+          <w:vertAlign w:val="baseline"/>
+        </w:rPr>
+      </w:pPr>
+      <w:r>
+        <w:rPr>
+          <w:rFonts w:ascii="Arial" w:cs="Arial" w:eastAsia="Arial" w:hAnsi="Arial"/>
+          <w:b w:val="0"/>
+          <w:i w:val="0"/>
+          <w:smallCaps w:val="0"/>
+          <w:strike w:val="0"/>
+          <w:color w:val="000000"/>
+          <w:sz w:val="22"/>
+          <w:szCs w:val="22"/>
+          <w:u w:val="none"/>
+          <w:shd w:fill="auto" w:val="clear"/>
+          <w:vertAlign w:val="baseline"/>
+          <w:rtl w:val="0"/>
+        </w:rPr>
+        <w:t xml:space="preserve">El Usuario selecciona la opción “</w:t>
+      </w:r>
+      <w:r>
+        <w:rPr>
+          <w:rFonts w:ascii="Arial" w:cs="Arial" w:eastAsia="Arial" w:hAnsi="Arial"/>
+          <w:sz w:val="22"/>
+          <w:szCs w:val="22"/>
+          <w:rtl w:val="0"/>
+        </w:rPr>
+        <w:t xml:space="preserve">Modificar Sesión Fotográfica</w:t>
+      </w:r>
+      <w:r>
+        <w:rPr>
+          <w:rFonts w:ascii="Arial" w:cs="Arial" w:eastAsia="Arial" w:hAnsi="Arial"/>
+          <w:b w:val="0"/>
+          <w:i w:val="0"/>
+          <w:smallCaps w:val="0"/>
+          <w:strike w:val="0"/>
+          <w:color w:val="000000"/>
+          <w:sz w:val="22"/>
+          <w:szCs w:val="22"/>
+          <w:u w:val="none"/>
+          <w:shd w:fill="auto" w:val="clear"/>
+          <w:vertAlign w:val="baseline"/>
+          <w:rtl w:val="0"/>
+        </w:rPr>
+        <w:t xml:space="preserve">”.</w:t>
       </w:r>
     </w:p>
     <w:p>
@@ -365,72 +561,6 @@
         <w:spacing w:after="0" w:before="0" w:line="240" w:lineRule="auto"/>
         <w:ind w:left="1134" w:right="0" w:hanging="360"/>
         <w:contextualSpacing w:val="0"/>
-        <w:jc w:val="both"/>
-        <w:rPr>
-          <w:b w:val="0"/>
-          <w:i w:val="0"/>
-          <w:smallCaps w:val="0"/>
-          <w:strike w:val="0"/>
-          <w:color w:val="000000"/>
-          <w:sz w:val="22"/>
-          <w:szCs w:val="22"/>
-          <w:u w:val="none"/>
-          <w:shd w:fill="auto" w:val="clear"/>
-          <w:vertAlign w:val="baseline"/>
-        </w:rPr>
-      </w:pPr>
-      <w:r>
-        <w:rPr>
-          <w:rFonts w:ascii="Arial" w:cs="Arial" w:eastAsia="Arial" w:hAnsi="Arial"/>
-          <w:b w:val="0"/>
-          <w:i w:val="0"/>
-          <w:smallCaps w:val="0"/>
-          <w:strike w:val="0"/>
-          <w:color w:val="000000"/>
-          <w:sz w:val="22"/>
-          <w:szCs w:val="22"/>
-          <w:u w:val="none"/>
-          <w:shd w:fill="auto" w:val="clear"/>
-          <w:vertAlign w:val="baseline"/>
-          <w:rtl w:val="0"/>
-        </w:rPr>
-        <w:t xml:space="preserve">El Cliente debe estar registrado en el Sistema.</w:t>
-      </w:r>
-    </w:p>
-    <w:p>
-      <w:pPr>
-        <w:pStyle w:val="Heading1"/>
-        <w:numPr>
-          <w:ilvl w:val="0"/>
-          <w:numId w:val="1"/>
-        </w:numPr>
-        <w:ind w:left="720" w:hanging="720"/>
-        <w:contextualSpacing w:val="0"/>
-        <w:rPr/>
-      </w:pPr>
-      <w:r>
-        <w:rPr>
-          <w:rtl w:val="0"/>
-        </w:rPr>
-        <w:t xml:space="preserve">Flujo Básico de Eventos</w:t>
-      </w:r>
-    </w:p>
-    <w:p>
-      <w:pPr>
-        <w:keepNext w:val="0"/>
-        <w:keepLines w:val="0"/>
-        <w:widowControl w:val="1"/>
-        <w:pBdr>
-          <w:top w:space="0" w:sz="0" w:val="nil"/>
-          <w:left w:space="0" w:sz="0" w:val="nil"/>
-          <w:bottom w:space="0" w:sz="0" w:val="nil"/>
-          <w:right w:space="0" w:sz="0" w:val="nil"/>
-          <w:between w:space="0" w:sz="0" w:val="nil"/>
-        </w:pBdr>
-        <w:shd w:fill="auto" w:val="clear"/>
-        <w:spacing w:after="0" w:before="0" w:line="240" w:lineRule="auto"/>
-        <w:ind w:left="576" w:right="0" w:firstLine="0"/>
-        <w:contextualSpacing w:val="0"/>
         <w:jc w:val="left"/>
         <w:rPr>
           <w:rFonts w:ascii="Arial" w:cs="Arial" w:eastAsia="Arial" w:hAnsi="Arial"/>
@@ -439,13 +569,39 @@
           <w:smallCaps w:val="0"/>
           <w:strike w:val="0"/>
           <w:color w:val="000000"/>
-          <w:sz w:val="24"/>
-          <w:szCs w:val="24"/>
-          <w:u w:val="none"/>
-          <w:shd w:fill="auto" w:val="clear"/>
-          <w:vertAlign w:val="baseline"/>
-        </w:rPr>
-      </w:pPr>
+          <w:sz w:val="22"/>
+          <w:szCs w:val="22"/>
+          <w:u w:val="none"/>
+          <w:shd w:fill="auto" w:val="clear"/>
+          <w:vertAlign w:val="baseline"/>
+        </w:rPr>
+      </w:pPr>
+      <w:r>
+        <w:rPr>
+          <w:rFonts w:ascii="Arial" w:cs="Arial" w:eastAsia="Arial" w:hAnsi="Arial"/>
+          <w:b w:val="0"/>
+          <w:i w:val="0"/>
+          <w:smallCaps w:val="0"/>
+          <w:strike w:val="0"/>
+          <w:color w:val="000000"/>
+          <w:sz w:val="22"/>
+          <w:szCs w:val="22"/>
+          <w:u w:val="none"/>
+          <w:shd w:fill="auto" w:val="clear"/>
+          <w:vertAlign w:val="baseline"/>
+          <w:rtl w:val="0"/>
+        </w:rPr>
+        <w:t xml:space="preserve">El</w:t>
+      </w:r>
+      <w:r>
+        <w:rPr>
+          <w:rFonts w:ascii="Arial" w:cs="Arial" w:eastAsia="Arial" w:hAnsi="Arial"/>
+          <w:sz w:val="22"/>
+          <w:szCs w:val="22"/>
+          <w:rtl w:val="0"/>
+        </w:rPr>
+        <w:t xml:space="preserve"> Usuario ingresa el Nombre del cliente.</w:t>
+      </w:r>
       <w:r>
         <w:rPr>
           <w:rtl w:val="0"/>
@@ -459,7 +615,7 @@
         <w:widowControl w:val="1"/>
         <w:numPr>
           <w:ilvl w:val="0"/>
-          <w:numId w:val="3"/>
+          <w:numId w:val="4"/>
         </w:numPr>
         <w:pBdr>
           <w:top w:space="0" w:sz="0" w:val="nil"/>
@@ -490,45 +646,16 @@
       <w:r>
         <w:rPr>
           <w:rFonts w:ascii="Arial" w:cs="Arial" w:eastAsia="Arial" w:hAnsi="Arial"/>
-          <w:b w:val="0"/>
-          <w:i w:val="0"/>
-          <w:smallCaps w:val="0"/>
-          <w:strike w:val="0"/>
-          <w:color w:val="000000"/>
-          <w:sz w:val="22"/>
-          <w:szCs w:val="22"/>
-          <w:u w:val="none"/>
-          <w:shd w:fill="auto" w:val="clear"/>
-          <w:vertAlign w:val="baseline"/>
-          <w:rtl w:val="0"/>
-        </w:rPr>
-        <w:t xml:space="preserve">El Usuario selecciona la opción “</w:t>
-      </w:r>
-      <w:r>
-        <w:rPr>
-          <w:rFonts w:ascii="Arial" w:cs="Arial" w:eastAsia="Arial" w:hAnsi="Arial"/>
-          <w:sz w:val="22"/>
-          <w:szCs w:val="22"/>
-          <w:rtl w:val="0"/>
-        </w:rPr>
-        <w:t xml:space="preserve">Modificar Sesión Fotográfica</w:t>
-      </w:r>
-      <w:r>
-        <w:rPr>
-          <w:rFonts w:ascii="Arial" w:cs="Arial" w:eastAsia="Arial" w:hAnsi="Arial"/>
-          <w:b w:val="0"/>
-          <w:i w:val="0"/>
-          <w:smallCaps w:val="0"/>
-          <w:strike w:val="0"/>
-          <w:color w:val="000000"/>
-          <w:sz w:val="22"/>
-          <w:szCs w:val="22"/>
-          <w:u w:val="none"/>
-          <w:shd w:fill="auto" w:val="clear"/>
-          <w:vertAlign w:val="baseline"/>
-          <w:rtl w:val="0"/>
-        </w:rPr>
-        <w:t xml:space="preserve">”.</w:t>
+          <w:sz w:val="22"/>
+          <w:szCs w:val="22"/>
+          <w:rtl w:val="0"/>
+        </w:rPr>
+        <w:t xml:space="preserve">El Sistema muestra el listado de reservas fotográficas vigentes del Cliente. </w:t>
+      </w:r>
+      <w:r>
+        <w:rPr>
+          <w:rtl w:val="0"/>
+        </w:rPr>
       </w:r>
     </w:p>
     <w:p>
@@ -538,7 +665,7 @@
         <w:widowControl w:val="1"/>
         <w:numPr>
           <w:ilvl w:val="0"/>
-          <w:numId w:val="3"/>
+          <w:numId w:val="4"/>
         </w:numPr>
         <w:pBdr>
           <w:top w:space="0" w:sz="0" w:val="nil"/>
@@ -554,43 +681,24 @@
         <w:jc w:val="left"/>
         <w:rPr>
           <w:rFonts w:ascii="Arial" w:cs="Arial" w:eastAsia="Arial" w:hAnsi="Arial"/>
-          <w:b w:val="0"/>
-          <w:i w:val="0"/>
-          <w:smallCaps w:val="0"/>
-          <w:strike w:val="0"/>
-          <w:color w:val="000000"/>
-          <w:sz w:val="22"/>
-          <w:szCs w:val="22"/>
-          <w:u w:val="none"/>
-          <w:shd w:fill="auto" w:val="clear"/>
-          <w:vertAlign w:val="baseline"/>
-        </w:rPr>
-      </w:pPr>
-      <w:r>
-        <w:rPr>
-          <w:rFonts w:ascii="Arial" w:cs="Arial" w:eastAsia="Arial" w:hAnsi="Arial"/>
-          <w:b w:val="0"/>
-          <w:i w:val="0"/>
-          <w:smallCaps w:val="0"/>
-          <w:strike w:val="0"/>
-          <w:color w:val="000000"/>
-          <w:sz w:val="22"/>
-          <w:szCs w:val="22"/>
-          <w:u w:val="none"/>
-          <w:shd w:fill="auto" w:val="clear"/>
-          <w:vertAlign w:val="baseline"/>
-          <w:rtl w:val="0"/>
-        </w:rPr>
-        <w:t xml:space="preserve">El</w:t>
-      </w:r>
-      <w:r>
-        <w:rPr>
-          <w:rFonts w:ascii="Arial" w:cs="Arial" w:eastAsia="Arial" w:hAnsi="Arial"/>
-          <w:sz w:val="22"/>
-          <w:szCs w:val="22"/>
-          <w:rtl w:val="0"/>
-        </w:rPr>
-        <w:t xml:space="preserve"> Usuario ingresa el DNI del cliente.</w:t>
+          <w:sz w:val="22"/>
+          <w:szCs w:val="22"/>
+          <w:u w:val="none"/>
+        </w:rPr>
+      </w:pPr>
+      <w:r>
+        <w:rPr>
+          <w:rFonts w:ascii="Arial" w:cs="Arial" w:eastAsia="Arial" w:hAnsi="Arial"/>
+          <w:sz w:val="22"/>
+          <w:szCs w:val="22"/>
+          <w:rtl w:val="0"/>
+        </w:rPr>
+        <w:t xml:space="preserve">El usuario selecciona la reserva fotográfica a modificar.</w:t>
+      </w:r>
+      <w:r>
+        <w:rPr>
+          <w:rtl w:val="0"/>
+        </w:rPr>
       </w:r>
     </w:p>
     <w:p>
@@ -600,7 +708,7 @@
         <w:widowControl w:val="1"/>
         <w:numPr>
           <w:ilvl w:val="0"/>
-          <w:numId w:val="3"/>
+          <w:numId w:val="4"/>
         </w:numPr>
         <w:pBdr>
           <w:top w:space="0" w:sz="0" w:val="nil"/>
@@ -616,26 +724,24 @@
         <w:jc w:val="left"/>
         <w:rPr>
           <w:rFonts w:ascii="Arial" w:cs="Arial" w:eastAsia="Arial" w:hAnsi="Arial"/>
-          <w:b w:val="0"/>
-          <w:i w:val="0"/>
-          <w:smallCaps w:val="0"/>
-          <w:strike w:val="0"/>
-          <w:color w:val="000000"/>
-          <w:sz w:val="22"/>
-          <w:szCs w:val="22"/>
-          <w:u w:val="none"/>
-          <w:shd w:fill="auto" w:val="clear"/>
-          <w:vertAlign w:val="baseline"/>
-        </w:rPr>
-      </w:pPr>
-      <w:r>
-        <w:rPr>
-          <w:rFonts w:ascii="Arial" w:cs="Arial" w:eastAsia="Arial" w:hAnsi="Arial"/>
-          <w:sz w:val="22"/>
-          <w:szCs w:val="22"/>
-          <w:rtl w:val="0"/>
-        </w:rPr>
-        <w:t xml:space="preserve">El Sistema muestra el listado de reservas fotográficas vigentes del Cliente. </w:t>
+          <w:sz w:val="22"/>
+          <w:szCs w:val="22"/>
+          <w:u w:val="none"/>
+        </w:rPr>
+      </w:pPr>
+      <w:r>
+        <w:rPr>
+          <w:rFonts w:ascii="Arial" w:cs="Arial" w:eastAsia="Arial" w:hAnsi="Arial"/>
+          <w:sz w:val="22"/>
+          <w:szCs w:val="22"/>
+          <w:rtl w:val="0"/>
+        </w:rPr>
+        <w:t xml:space="preserve">El sistema muestra el formulario de la sesión del cliente.</w:t>
+      </w:r>
+      <w:r>
+        <w:rPr>
+          <w:rtl w:val="0"/>
+        </w:rPr>
       </w:r>
     </w:p>
     <w:p>
@@ -645,7 +751,7 @@
         <w:widowControl w:val="1"/>
         <w:numPr>
           <w:ilvl w:val="0"/>
-          <w:numId w:val="3"/>
+          <w:numId w:val="4"/>
         </w:numPr>
         <w:pBdr>
           <w:top w:space="0" w:sz="0" w:val="nil"/>
@@ -661,19 +767,48 @@
         <w:jc w:val="left"/>
         <w:rPr>
           <w:rFonts w:ascii="Arial" w:cs="Arial" w:eastAsia="Arial" w:hAnsi="Arial"/>
-          <w:sz w:val="22"/>
-          <w:szCs w:val="22"/>
-          <w:u w:val="none"/>
-        </w:rPr>
-      </w:pPr>
-      <w:r>
-        <w:rPr>
-          <w:rFonts w:ascii="Arial" w:cs="Arial" w:eastAsia="Arial" w:hAnsi="Arial"/>
-          <w:sz w:val="22"/>
-          <w:szCs w:val="22"/>
-          <w:rtl w:val="0"/>
-        </w:rPr>
-        <w:t xml:space="preserve">El usuario selecciona la reserva fotográfica a modificar.</w:t>
+          <w:b w:val="0"/>
+          <w:i w:val="0"/>
+          <w:smallCaps w:val="0"/>
+          <w:strike w:val="0"/>
+          <w:color w:val="000000"/>
+          <w:sz w:val="22"/>
+          <w:szCs w:val="22"/>
+          <w:u w:val="none"/>
+          <w:shd w:fill="auto" w:val="clear"/>
+          <w:vertAlign w:val="baseline"/>
+        </w:rPr>
+      </w:pPr>
+      <w:r>
+        <w:rPr>
+          <w:rFonts w:ascii="Arial" w:cs="Arial" w:eastAsia="Arial" w:hAnsi="Arial"/>
+          <w:b w:val="0"/>
+          <w:i w:val="0"/>
+          <w:smallCaps w:val="0"/>
+          <w:strike w:val="0"/>
+          <w:color w:val="000000"/>
+          <w:sz w:val="22"/>
+          <w:szCs w:val="22"/>
+          <w:u w:val="none"/>
+          <w:shd w:fill="auto" w:val="clear"/>
+          <w:vertAlign w:val="baseline"/>
+          <w:rtl w:val="0"/>
+        </w:rPr>
+        <w:t xml:space="preserve">El </w:t>
+      </w:r>
+      <w:r>
+        <w:rPr>
+          <w:rFonts w:ascii="Arial" w:cs="Arial" w:eastAsia="Arial" w:hAnsi="Arial"/>
+          <w:sz w:val="22"/>
+          <w:szCs w:val="22"/>
+          <w:rtl w:val="0"/>
+        </w:rPr>
+        <w:t xml:space="preserve">Usuario modifica los datos solicitados por el cliente.</w:t>
+      </w:r>
+      <w:r>
+        <w:rPr>
+          <w:rtl w:val="0"/>
+        </w:rPr>
       </w:r>
     </w:p>
     <w:p>
@@ -683,7 +818,7 @@
         <w:widowControl w:val="1"/>
         <w:numPr>
           <w:ilvl w:val="0"/>
-          <w:numId w:val="3"/>
+          <w:numId w:val="4"/>
         </w:numPr>
         <w:pBdr>
           <w:top w:space="0" w:sz="0" w:val="nil"/>
@@ -699,19 +834,48 @@
         <w:jc w:val="left"/>
         <w:rPr>
           <w:rFonts w:ascii="Arial" w:cs="Arial" w:eastAsia="Arial" w:hAnsi="Arial"/>
-          <w:sz w:val="22"/>
-          <w:szCs w:val="22"/>
-          <w:u w:val="none"/>
-        </w:rPr>
-      </w:pPr>
-      <w:r>
-        <w:rPr>
-          <w:rFonts w:ascii="Arial" w:cs="Arial" w:eastAsia="Arial" w:hAnsi="Arial"/>
-          <w:sz w:val="22"/>
-          <w:szCs w:val="22"/>
-          <w:rtl w:val="0"/>
-        </w:rPr>
-        <w:t xml:space="preserve">El sistema muestra el formulario de la sesión del cliente.</w:t>
+          <w:b w:val="0"/>
+          <w:i w:val="0"/>
+          <w:smallCaps w:val="0"/>
+          <w:strike w:val="0"/>
+          <w:color w:val="000000"/>
+          <w:sz w:val="22"/>
+          <w:szCs w:val="22"/>
+          <w:u w:val="none"/>
+          <w:shd w:fill="auto" w:val="clear"/>
+          <w:vertAlign w:val="baseline"/>
+        </w:rPr>
+      </w:pPr>
+      <w:r>
+        <w:rPr>
+          <w:rFonts w:ascii="Arial" w:cs="Arial" w:eastAsia="Arial" w:hAnsi="Arial"/>
+          <w:b w:val="0"/>
+          <w:i w:val="0"/>
+          <w:smallCaps w:val="0"/>
+          <w:strike w:val="0"/>
+          <w:color w:val="000000"/>
+          <w:sz w:val="22"/>
+          <w:szCs w:val="22"/>
+          <w:u w:val="none"/>
+          <w:shd w:fill="auto" w:val="clear"/>
+          <w:vertAlign w:val="baseline"/>
+          <w:rtl w:val="0"/>
+        </w:rPr>
+        <w:t xml:space="preserve">El </w:t>
+      </w:r>
+      <w:r>
+        <w:rPr>
+          <w:rFonts w:ascii="Arial" w:cs="Arial" w:eastAsia="Arial" w:hAnsi="Arial"/>
+          <w:sz w:val="22"/>
+          <w:szCs w:val="22"/>
+          <w:rtl w:val="0"/>
+        </w:rPr>
+        <w:t xml:space="preserve">Usuario selecciona la opción “Guardar”</w:t>
+      </w:r>
+      <w:r>
+        <w:rPr>
+          <w:rtl w:val="0"/>
+        </w:rPr>
       </w:r>
     </w:p>
     <w:p>
@@ -721,141 +885,7 @@
         <w:widowControl w:val="1"/>
         <w:numPr>
           <w:ilvl w:val="0"/>
-          <w:numId w:val="3"/>
-        </w:numPr>
-        <w:pBdr>
-          <w:top w:space="0" w:sz="0" w:val="nil"/>
-          <w:left w:space="0" w:sz="0" w:val="nil"/>
-          <w:bottom w:space="0" w:sz="0" w:val="nil"/>
-          <w:right w:space="0" w:sz="0" w:val="nil"/>
-          <w:between w:space="0" w:sz="0" w:val="nil"/>
-        </w:pBdr>
-        <w:shd w:fill="auto" w:val="clear"/>
-        <w:spacing w:after="0" w:before="0" w:line="240" w:lineRule="auto"/>
-        <w:ind w:left="1134" w:right="0" w:hanging="360"/>
-        <w:contextualSpacing w:val="0"/>
-        <w:jc w:val="left"/>
-        <w:rPr>
-          <w:rFonts w:ascii="Arial" w:cs="Arial" w:eastAsia="Arial" w:hAnsi="Arial"/>
-          <w:b w:val="0"/>
-          <w:i w:val="0"/>
-          <w:smallCaps w:val="0"/>
-          <w:strike w:val="0"/>
-          <w:color w:val="000000"/>
-          <w:sz w:val="22"/>
-          <w:szCs w:val="22"/>
-          <w:u w:val="none"/>
-          <w:shd w:fill="auto" w:val="clear"/>
-          <w:vertAlign w:val="baseline"/>
-        </w:rPr>
-      </w:pPr>
-      <w:r>
-        <w:rPr>
-          <w:rFonts w:ascii="Arial" w:cs="Arial" w:eastAsia="Arial" w:hAnsi="Arial"/>
-          <w:b w:val="0"/>
-          <w:i w:val="0"/>
-          <w:smallCaps w:val="0"/>
-          <w:strike w:val="0"/>
-          <w:color w:val="000000"/>
-          <w:sz w:val="22"/>
-          <w:szCs w:val="22"/>
-          <w:u w:val="none"/>
-          <w:shd w:fill="auto" w:val="clear"/>
-          <w:vertAlign w:val="baseline"/>
-          <w:rtl w:val="0"/>
-        </w:rPr>
-        <w:t xml:space="preserve">El </w:t>
-      </w:r>
-      <w:r>
-        <w:rPr>
-          <w:rFonts w:ascii="Arial" w:cs="Arial" w:eastAsia="Arial" w:hAnsi="Arial"/>
-          <w:sz w:val="22"/>
-          <w:szCs w:val="22"/>
-          <w:rtl w:val="0"/>
-        </w:rPr>
-        <w:t xml:space="preserve">Usuario modifica los datos solicitados por el cliente.</w:t>
-      </w:r>
-      <w:r>
-        <w:rPr>
-          <w:rtl w:val="0"/>
-        </w:rPr>
-      </w:r>
-    </w:p>
-    <w:p>
-      <w:pPr>
-        <w:keepNext w:val="0"/>
-        <w:keepLines w:val="0"/>
-        <w:widowControl w:val="1"/>
-        <w:numPr>
-          <w:ilvl w:val="0"/>
-          <w:numId w:val="3"/>
-        </w:numPr>
-        <w:pBdr>
-          <w:top w:space="0" w:sz="0" w:val="nil"/>
-          <w:left w:space="0" w:sz="0" w:val="nil"/>
-          <w:bottom w:space="0" w:sz="0" w:val="nil"/>
-          <w:right w:space="0" w:sz="0" w:val="nil"/>
-          <w:between w:space="0" w:sz="0" w:val="nil"/>
-        </w:pBdr>
-        <w:shd w:fill="auto" w:val="clear"/>
-        <w:spacing w:after="0" w:before="0" w:line="240" w:lineRule="auto"/>
-        <w:ind w:left="1134" w:right="0" w:hanging="360"/>
-        <w:contextualSpacing w:val="0"/>
-        <w:jc w:val="left"/>
-        <w:rPr>
-          <w:rFonts w:ascii="Arial" w:cs="Arial" w:eastAsia="Arial" w:hAnsi="Arial"/>
-          <w:b w:val="0"/>
-          <w:i w:val="0"/>
-          <w:smallCaps w:val="0"/>
-          <w:strike w:val="0"/>
-          <w:color w:val="000000"/>
-          <w:sz w:val="22"/>
-          <w:szCs w:val="22"/>
-          <w:u w:val="none"/>
-          <w:shd w:fill="auto" w:val="clear"/>
-          <w:vertAlign w:val="baseline"/>
-        </w:rPr>
-      </w:pPr>
-      <w:r>
-        <w:rPr>
-          <w:rFonts w:ascii="Arial" w:cs="Arial" w:eastAsia="Arial" w:hAnsi="Arial"/>
-          <w:b w:val="0"/>
-          <w:i w:val="0"/>
-          <w:smallCaps w:val="0"/>
-          <w:strike w:val="0"/>
-          <w:color w:val="000000"/>
-          <w:sz w:val="22"/>
-          <w:szCs w:val="22"/>
-          <w:u w:val="none"/>
-          <w:shd w:fill="auto" w:val="clear"/>
-          <w:vertAlign w:val="baseline"/>
-          <w:rtl w:val="0"/>
-        </w:rPr>
-        <w:t xml:space="preserve">El </w:t>
-      </w:r>
-      <w:r>
-        <w:rPr>
-          <w:rFonts w:ascii="Arial" w:cs="Arial" w:eastAsia="Arial" w:hAnsi="Arial"/>
-          <w:sz w:val="22"/>
-          <w:szCs w:val="22"/>
-          <w:rtl w:val="0"/>
-        </w:rPr>
-        <w:t xml:space="preserve">Usuario selecciona la opción “Guardar”</w:t>
-      </w:r>
-      <w:r>
-        <w:rPr>
-          <w:rtl w:val="0"/>
-        </w:rPr>
-      </w:r>
-    </w:p>
-    <w:p>
-      <w:pPr>
-        <w:keepNext w:val="0"/>
-        <w:keepLines w:val="0"/>
-        <w:widowControl w:val="1"/>
-        <w:numPr>
-          <w:ilvl w:val="0"/>
-          <w:numId w:val="3"/>
+          <w:numId w:val="4"/>
         </w:numPr>
         <w:pBdr>
           <w:top w:space="0" w:sz="0" w:val="nil"/>
@@ -969,7 +999,7 @@
         <w:pStyle w:val="Heading1"/>
         <w:numPr>
           <w:ilvl w:val="0"/>
-          <w:numId w:val="1"/>
+          <w:numId w:val="2"/>
         </w:numPr>
         <w:ind w:left="709" w:hanging="709"/>
         <w:contextualSpacing w:val="0"/>
@@ -987,7 +1017,7 @@
         <w:pStyle w:val="Heading1"/>
         <w:numPr>
           <w:ilvl w:val="1"/>
-          <w:numId w:val="1"/>
+          <w:numId w:val="2"/>
         </w:numPr>
         <w:ind w:left="792" w:hanging="432"/>
         <w:contextualSpacing w:val="0"/>
@@ -1096,7 +1126,7 @@
         <w:pStyle w:val="Heading1"/>
         <w:numPr>
           <w:ilvl w:val="1"/>
-          <w:numId w:val="1"/>
+          <w:numId w:val="2"/>
         </w:numPr>
         <w:ind w:left="792" w:hanging="432"/>
         <w:contextualSpacing w:val="0"/>
@@ -1242,7 +1272,7 @@
         <w:pStyle w:val="Heading1"/>
         <w:numPr>
           <w:ilvl w:val="0"/>
-          <w:numId w:val="1"/>
+          <w:numId w:val="2"/>
         </w:numPr>
         <w:ind w:left="720" w:hanging="720"/>
         <w:contextualSpacing w:val="0"/>
@@ -1262,7 +1292,7 @@
         <w:widowControl w:val="1"/>
         <w:numPr>
           <w:ilvl w:val="1"/>
-          <w:numId w:val="1"/>
+          <w:numId w:val="2"/>
         </w:numPr>
         <w:pBdr>
           <w:top w:space="0" w:sz="0" w:val="nil"/>
@@ -1402,7 +1432,7 @@
         <w:pStyle w:val="Heading1"/>
         <w:numPr>
           <w:ilvl w:val="0"/>
-          <w:numId w:val="1"/>
+          <w:numId w:val="2"/>
         </w:numPr>
         <w:ind w:left="720" w:hanging="720"/>
         <w:contextualSpacing w:val="0"/>
@@ -1805,7 +1835,7 @@
         <w:between w:space="0" w:sz="0" w:val="nil"/>
       </w:pBdr>
       <w:shd w:fill="auto" w:val="clear"/>
-      <w:spacing w:after="720" w:before="0" w:line="276" w:lineRule="auto"/>
+      <w:spacing w:after="1440" w:before="0" w:line="276" w:lineRule="auto"/>
       <w:ind w:left="0" w:right="0" w:firstLine="0"/>
       <w:contextualSpacing w:val="0"/>
       <w:jc w:val="left"/>
@@ -2212,6 +2242,116 @@
   <w:abstractNum w:abstractNumId="1">
     <w:lvl w:ilvl="0">
       <w:start w:val="1"/>
+      <w:numFmt w:val="bullet"/>
+      <w:lvlText w:val="●"/>
+      <w:lvlJc w:val="left"/>
+      <w:pPr>
+        <w:ind w:left="1571" w:hanging="360"/>
+      </w:pPr>
+      <w:rPr>
+        <w:rFonts w:ascii="Noto Sans Symbols" w:cs="Noto Sans Symbols" w:eastAsia="Noto Sans Symbols" w:hAnsi="Noto Sans Symbols"/>
+      </w:rPr>
+    </w:lvl>
+    <w:lvl w:ilvl="1">
+      <w:start w:val="1"/>
+      <w:numFmt w:val="bullet"/>
+      <w:lvlText w:val="o"/>
+      <w:lvlJc w:val="left"/>
+      <w:pPr>
+        <w:ind w:left="2291" w:hanging="360"/>
+      </w:pPr>
+      <w:rPr>
+        <w:rFonts w:ascii="Courier New" w:cs="Courier New" w:eastAsia="Courier New" w:hAnsi="Courier New"/>
+      </w:rPr>
+    </w:lvl>
+    <w:lvl w:ilvl="2">
+      <w:start w:val="1"/>
+      <w:numFmt w:val="bullet"/>
+      <w:lvlText w:val="▪"/>
+      <w:lvlJc w:val="left"/>
+      <w:pPr>
+        <w:ind w:left="3011" w:hanging="360"/>
+      </w:pPr>
+      <w:rPr>
+        <w:rFonts w:ascii="Noto Sans Symbols" w:cs="Noto Sans Symbols" w:eastAsia="Noto Sans Symbols" w:hAnsi="Noto Sans Symbols"/>
+      </w:rPr>
+    </w:lvl>
+    <w:lvl w:ilvl="3">
+      <w:start w:val="1"/>
+      <w:numFmt w:val="bullet"/>
+      <w:lvlText w:val="●"/>
+      <w:lvlJc w:val="left"/>
+      <w:pPr>
+        <w:ind w:left="3731" w:hanging="360"/>
+      </w:pPr>
+      <w:rPr>
+        <w:rFonts w:ascii="Noto Sans Symbols" w:cs="Noto Sans Symbols" w:eastAsia="Noto Sans Symbols" w:hAnsi="Noto Sans Symbols"/>
+      </w:rPr>
+    </w:lvl>
+    <w:lvl w:ilvl="4">
+      <w:start w:val="1"/>
+      <w:numFmt w:val="bullet"/>
+      <w:lvlText w:val="o"/>
+      <w:lvlJc w:val="left"/>
+      <w:pPr>
+        <w:ind w:left="4451" w:hanging="360"/>
+      </w:pPr>
+      <w:rPr>
+        <w:rFonts w:ascii="Courier New" w:cs="Courier New" w:eastAsia="Courier New" w:hAnsi="Courier New"/>
+      </w:rPr>
+    </w:lvl>
+    <w:lvl w:ilvl="5">
+      <w:start w:val="1"/>
+      <w:numFmt w:val="bullet"/>
+      <w:lvlText w:val="▪"/>
+      <w:lvlJc w:val="left"/>
+      <w:pPr>
+        <w:ind w:left="5171" w:hanging="360"/>
+      </w:pPr>
+      <w:rPr>
+        <w:rFonts w:ascii="Noto Sans Symbols" w:cs="Noto Sans Symbols" w:eastAsia="Noto Sans Symbols" w:hAnsi="Noto Sans Symbols"/>
+      </w:rPr>
+    </w:lvl>
+    <w:lvl w:ilvl="6">
+      <w:start w:val="1"/>
+      <w:numFmt w:val="bullet"/>
+      <w:lvlText w:val="●"/>
+      <w:lvlJc w:val="left"/>
+      <w:pPr>
+        <w:ind w:left="5891" w:hanging="360"/>
+      </w:pPr>
+      <w:rPr>
+        <w:rFonts w:ascii="Noto Sans Symbols" w:cs="Noto Sans Symbols" w:eastAsia="Noto Sans Symbols" w:hAnsi="Noto Sans Symbols"/>
+      </w:rPr>
+    </w:lvl>
+    <w:lvl w:ilvl="7">
+      <w:start w:val="1"/>
+      <w:numFmt w:val="bullet"/>
+      <w:lvlText w:val="o"/>
+      <w:lvlJc w:val="left"/>
+      <w:pPr>
+        <w:ind w:left="6611" w:hanging="360"/>
+      </w:pPr>
+      <w:rPr>
+        <w:rFonts w:ascii="Courier New" w:cs="Courier New" w:eastAsia="Courier New" w:hAnsi="Courier New"/>
+      </w:rPr>
+    </w:lvl>
+    <w:lvl w:ilvl="8">
+      <w:start w:val="1"/>
+      <w:numFmt w:val="bullet"/>
+      <w:lvlText w:val="▪"/>
+      <w:lvlJc w:val="left"/>
+      <w:pPr>
+        <w:ind w:left="7331" w:hanging="360"/>
+      </w:pPr>
+      <w:rPr>
+        <w:rFonts w:ascii="Noto Sans Symbols" w:cs="Noto Sans Symbols" w:eastAsia="Noto Sans Symbols" w:hAnsi="Noto Sans Symbols"/>
+      </w:rPr>
+    </w:lvl>
+  </w:abstractNum>
+  <w:abstractNum w:abstractNumId="2">
+    <w:lvl w:ilvl="0">
+      <w:start w:val="1"/>
       <w:numFmt w:val="decimal"/>
       <w:lvlText w:val="%1."/>
       <w:lvlJc w:val="left"/>
@@ -2268,99 +2408,7 @@
       <w:lvlText w:val="%1.%2.%3.%4.%5.%6."/>
       <w:lvlJc w:val="left"/>
       <w:pPr>
-        <w:ind w:left="2736" w:hanging="935.9999999999998"/>
-      </w:pPr>
-      <w:rPr/>
-    </w:lvl>
-    <w:lvl w:ilvl="6">
-      <w:start w:val="1"/>
-      <w:numFmt w:val="decimal"/>
-      <w:lvlText w:val="%1.%2.%3.%4.%5.%6.%7."/>
-      <w:lvlJc w:val="left"/>
-      <w:pPr>
-        <w:ind w:left="3240" w:hanging="1080"/>
-      </w:pPr>
-      <w:rPr/>
-    </w:lvl>
-    <w:lvl w:ilvl="7">
-      <w:start w:val="1"/>
-      <w:numFmt w:val="decimal"/>
-      <w:lvlText w:val="%1.%2.%3.%4.%5.%6.%7.%8."/>
-      <w:lvlJc w:val="left"/>
-      <w:pPr>
-        <w:ind w:left="3744" w:hanging="1224.0000000000005"/>
-      </w:pPr>
-      <w:rPr/>
-    </w:lvl>
-    <w:lvl w:ilvl="8">
-      <w:start w:val="1"/>
-      <w:numFmt w:val="decimal"/>
-      <w:lvlText w:val="%1.%2.%3.%4.%5.%6.%7.%8.%9."/>
-      <w:lvlJc w:val="left"/>
-      <w:pPr>
-        <w:ind w:left="4320" w:hanging="1440"/>
-      </w:pPr>
-      <w:rPr/>
-    </w:lvl>
-  </w:abstractNum>
-  <w:abstractNum w:abstractNumId="2">
-    <w:lvl w:ilvl="0">
-      <w:start w:val="1"/>
-      <w:numFmt w:val="decimal"/>
-      <w:lvlText w:val="%1."/>
-      <w:lvlJc w:val="left"/>
-      <w:pPr>
-        <w:ind w:left="360" w:hanging="360"/>
-      </w:pPr>
-      <w:rPr/>
-    </w:lvl>
-    <w:lvl w:ilvl="1">
-      <w:start w:val="1"/>
-      <w:numFmt w:val="decimal"/>
-      <w:lvlText w:val="%1.%2."/>
-      <w:lvlJc w:val="left"/>
-      <w:pPr>
-        <w:ind w:left="792" w:hanging="432"/>
-      </w:pPr>
-      <w:rPr/>
-    </w:lvl>
-    <w:lvl w:ilvl="2">
-      <w:start w:val="1"/>
-      <w:numFmt w:val="decimal"/>
-      <w:lvlText w:val="%1.%2.%3."/>
-      <w:lvlJc w:val="left"/>
-      <w:pPr>
-        <w:ind w:left="1224" w:hanging="504"/>
-      </w:pPr>
-      <w:rPr/>
-    </w:lvl>
-    <w:lvl w:ilvl="3">
-      <w:start w:val="1"/>
-      <w:numFmt w:val="decimal"/>
-      <w:lvlText w:val="%1.%2.%3.%4."/>
-      <w:lvlJc w:val="left"/>
-      <w:pPr>
-        <w:ind w:left="1728" w:hanging="647.9999999999998"/>
-      </w:pPr>
-      <w:rPr/>
-    </w:lvl>
-    <w:lvl w:ilvl="4">
-      <w:start w:val="1"/>
-      <w:numFmt w:val="decimal"/>
-      <w:lvlText w:val="%1.%2.%3.%4.%5."/>
-      <w:lvlJc w:val="left"/>
-      <w:pPr>
-        <w:ind w:left="2232" w:hanging="792"/>
-      </w:pPr>
-      <w:rPr/>
-    </w:lvl>
-    <w:lvl w:ilvl="5">
-      <w:start w:val="1"/>
-      <w:numFmt w:val="decimal"/>
-      <w:lvlText w:val="%1.%2.%3.%4.%5.%6."/>
-      <w:lvlJc w:val="left"/>
-      <w:pPr>
-        <w:ind w:left="2736" w:hanging="935.9999999999998"/>
+        <w:ind w:left="2736" w:hanging="935.9999999999995"/>
       </w:pPr>
       <w:rPr/>
     </w:lvl>
@@ -2402,6 +2450,98 @@
       <w:lvlText w:val="%1."/>
       <w:lvlJc w:val="left"/>
       <w:pPr>
+        <w:ind w:left="360" w:hanging="360"/>
+      </w:pPr>
+      <w:rPr/>
+    </w:lvl>
+    <w:lvl w:ilvl="1">
+      <w:start w:val="1"/>
+      <w:numFmt w:val="decimal"/>
+      <w:lvlText w:val="%1.%2."/>
+      <w:lvlJc w:val="left"/>
+      <w:pPr>
+        <w:ind w:left="792" w:hanging="432"/>
+      </w:pPr>
+      <w:rPr/>
+    </w:lvl>
+    <w:lvl w:ilvl="2">
+      <w:start w:val="1"/>
+      <w:numFmt w:val="decimal"/>
+      <w:lvlText w:val="%1.%2.%3."/>
+      <w:lvlJc w:val="left"/>
+      <w:pPr>
+        <w:ind w:left="1224" w:hanging="504"/>
+      </w:pPr>
+      <w:rPr/>
+    </w:lvl>
+    <w:lvl w:ilvl="3">
+      <w:start w:val="1"/>
+      <w:numFmt w:val="decimal"/>
+      <w:lvlText w:val="%1.%2.%3.%4."/>
+      <w:lvlJc w:val="left"/>
+      <w:pPr>
+        <w:ind w:left="1728" w:hanging="647.9999999999998"/>
+      </w:pPr>
+      <w:rPr/>
+    </w:lvl>
+    <w:lvl w:ilvl="4">
+      <w:start w:val="1"/>
+      <w:numFmt w:val="decimal"/>
+      <w:lvlText w:val="%1.%2.%3.%4.%5."/>
+      <w:lvlJc w:val="left"/>
+      <w:pPr>
+        <w:ind w:left="2232" w:hanging="792"/>
+      </w:pPr>
+      <w:rPr/>
+    </w:lvl>
+    <w:lvl w:ilvl="5">
+      <w:start w:val="1"/>
+      <w:numFmt w:val="decimal"/>
+      <w:lvlText w:val="%1.%2.%3.%4.%5.%6."/>
+      <w:lvlJc w:val="left"/>
+      <w:pPr>
+        <w:ind w:left="2736" w:hanging="935.9999999999995"/>
+      </w:pPr>
+      <w:rPr/>
+    </w:lvl>
+    <w:lvl w:ilvl="6">
+      <w:start w:val="1"/>
+      <w:numFmt w:val="decimal"/>
+      <w:lvlText w:val="%1.%2.%3.%4.%5.%6.%7."/>
+      <w:lvlJc w:val="left"/>
+      <w:pPr>
+        <w:ind w:left="3240" w:hanging="1080"/>
+      </w:pPr>
+      <w:rPr/>
+    </w:lvl>
+    <w:lvl w:ilvl="7">
+      <w:start w:val="1"/>
+      <w:numFmt w:val="decimal"/>
+      <w:lvlText w:val="%1.%2.%3.%4.%5.%6.%7.%8."/>
+      <w:lvlJc w:val="left"/>
+      <w:pPr>
+        <w:ind w:left="3744" w:hanging="1224.0000000000005"/>
+      </w:pPr>
+      <w:rPr/>
+    </w:lvl>
+    <w:lvl w:ilvl="8">
+      <w:start w:val="1"/>
+      <w:numFmt w:val="decimal"/>
+      <w:lvlText w:val="%1.%2.%3.%4.%5.%6.%7.%8.%9."/>
+      <w:lvlJc w:val="left"/>
+      <w:pPr>
+        <w:ind w:left="4320" w:hanging="1440"/>
+      </w:pPr>
+      <w:rPr/>
+    </w:lvl>
+  </w:abstractNum>
+  <w:abstractNum w:abstractNumId="4">
+    <w:lvl w:ilvl="0">
+      <w:start w:val="1"/>
+      <w:numFmt w:val="decimal"/>
+      <w:lvlText w:val="%1."/>
+      <w:lvlJc w:val="left"/>
+      <w:pPr>
         <w:ind w:left="1800" w:hanging="360"/>
       </w:pPr>
       <w:rPr/>
@@ -2485,116 +2625,6 @@
         <w:ind w:left="7560" w:hanging="180"/>
       </w:pPr>
       <w:rPr/>
-    </w:lvl>
-  </w:abstractNum>
-  <w:abstractNum w:abstractNumId="4">
-    <w:lvl w:ilvl="0">
-      <w:start w:val="1"/>
-      <w:numFmt w:val="bullet"/>
-      <w:lvlText w:val="●"/>
-      <w:lvlJc w:val="left"/>
-      <w:pPr>
-        <w:ind w:left="1571" w:hanging="360"/>
-      </w:pPr>
-      <w:rPr>
-        <w:rFonts w:ascii="Noto Sans Symbols" w:cs="Noto Sans Symbols" w:eastAsia="Noto Sans Symbols" w:hAnsi="Noto Sans Symbols"/>
-      </w:rPr>
-    </w:lvl>
-    <w:lvl w:ilvl="1">
-      <w:start w:val="1"/>
-      <w:numFmt w:val="bullet"/>
-      <w:lvlText w:val="o"/>
-      <w:lvlJc w:val="left"/>
-      <w:pPr>
-        <w:ind w:left="2291" w:hanging="360"/>
-      </w:pPr>
-      <w:rPr>
-        <w:rFonts w:ascii="Courier New" w:cs="Courier New" w:eastAsia="Courier New" w:hAnsi="Courier New"/>
-      </w:rPr>
-    </w:lvl>
-    <w:lvl w:ilvl="2">
-      <w:start w:val="1"/>
-      <w:numFmt w:val="bullet"/>
-      <w:lvlText w:val="▪"/>
-      <w:lvlJc w:val="left"/>
-      <w:pPr>
-        <w:ind w:left="3011" w:hanging="360"/>
-      </w:pPr>
-      <w:rPr>
-        <w:rFonts w:ascii="Noto Sans Symbols" w:cs="Noto Sans Symbols" w:eastAsia="Noto Sans Symbols" w:hAnsi="Noto Sans Symbols"/>
-      </w:rPr>
-    </w:lvl>
-    <w:lvl w:ilvl="3">
-      <w:start w:val="1"/>
-      <w:numFmt w:val="bullet"/>
-      <w:lvlText w:val="●"/>
-      <w:lvlJc w:val="left"/>
-      <w:pPr>
-        <w:ind w:left="3731" w:hanging="360"/>
-      </w:pPr>
-      <w:rPr>
-        <w:rFonts w:ascii="Noto Sans Symbols" w:cs="Noto Sans Symbols" w:eastAsia="Noto Sans Symbols" w:hAnsi="Noto Sans Symbols"/>
-      </w:rPr>
-    </w:lvl>
-    <w:lvl w:ilvl="4">
-      <w:start w:val="1"/>
-      <w:numFmt w:val="bullet"/>
-      <w:lvlText w:val="o"/>
-      <w:lvlJc w:val="left"/>
-      <w:pPr>
-        <w:ind w:left="4451" w:hanging="360"/>
-      </w:pPr>
-      <w:rPr>
-        <w:rFonts w:ascii="Courier New" w:cs="Courier New" w:eastAsia="Courier New" w:hAnsi="Courier New"/>
-      </w:rPr>
-    </w:lvl>
-    <w:lvl w:ilvl="5">
-      <w:start w:val="1"/>
-      <w:numFmt w:val="bullet"/>
-      <w:lvlText w:val="▪"/>
-      <w:lvlJc w:val="left"/>
-      <w:pPr>
-        <w:ind w:left="5171" w:hanging="360"/>
-      </w:pPr>
-      <w:rPr>
-        <w:rFonts w:ascii="Noto Sans Symbols" w:cs="Noto Sans Symbols" w:eastAsia="Noto Sans Symbols" w:hAnsi="Noto Sans Symbols"/>
-      </w:rPr>
-    </w:lvl>
-    <w:lvl w:ilvl="6">
-      <w:start w:val="1"/>
-      <w:numFmt w:val="bullet"/>
-      <w:lvlText w:val="●"/>
-      <w:lvlJc w:val="left"/>
-      <w:pPr>
-        <w:ind w:left="5891" w:hanging="360"/>
-      </w:pPr>
-      <w:rPr>
-        <w:rFonts w:ascii="Noto Sans Symbols" w:cs="Noto Sans Symbols" w:eastAsia="Noto Sans Symbols" w:hAnsi="Noto Sans Symbols"/>
-      </w:rPr>
-    </w:lvl>
-    <w:lvl w:ilvl="7">
-      <w:start w:val="1"/>
-      <w:numFmt w:val="bullet"/>
-      <w:lvlText w:val="o"/>
-      <w:lvlJc w:val="left"/>
-      <w:pPr>
-        <w:ind w:left="6611" w:hanging="360"/>
-      </w:pPr>
-      <w:rPr>
-        <w:rFonts w:ascii="Courier New" w:cs="Courier New" w:eastAsia="Courier New" w:hAnsi="Courier New"/>
-      </w:rPr>
-    </w:lvl>
-    <w:lvl w:ilvl="8">
-      <w:start w:val="1"/>
-      <w:numFmt w:val="bullet"/>
-      <w:lvlText w:val="▪"/>
-      <w:lvlJc w:val="left"/>
-      <w:pPr>
-        <w:ind w:left="7331" w:hanging="360"/>
-      </w:pPr>
-      <w:rPr>
-        <w:rFonts w:ascii="Noto Sans Symbols" w:cs="Noto Sans Symbols" w:eastAsia="Noto Sans Symbols" w:hAnsi="Noto Sans Symbols"/>
-      </w:rPr>
     </w:lvl>
   </w:abstractNum>
   <w:num w:numId="1">

</xml_diff>